<commit_message>
entered draft of documentation
</commit_message>
<xml_diff>
--- a/Project Proposal.docx
+++ b/Project Proposal.docx
@@ -74,7 +74,7 @@
         <w:tab/>
       </w:r>
       <w:r>
-        <w:t>This program will be used to create weekly/monthly/yearly expense reports for either home users or commercial kitchens to keep up with incoming and outgoing food product expenses. These reports will be displayed as graphs as well as lists of flagged items either being underused (going bad) or overused (losing money) based on a database of recipes/inventory upkept by the end user.</w:t>
+        <w:t>This program will be used to create weekly expense reports for either home users or commercial kitchens to keep up with incoming and outgoing food product expenses. These reports will be displayed as graphs as well as lists of flagged items either being underused (going bad) or overused (losing money) based on a database of recipes/inventory upkept by the end user.</w:t>
       </w:r>
     </w:p>
     <w:p>
@@ -172,13 +172,8 @@
         <w:textAlignment w:val="center"/>
       </w:pPr>
       <w:r>
-        <w:t xml:space="preserve">Using classes, objects, dynamically allocated memory to hide information from end </w:t>
-      </w:r>
-      <w:proofErr w:type="gramStart"/>
-      <w:r>
-        <w:t>user</w:t>
-      </w:r>
-      <w:proofErr w:type="gramEnd"/>
+        <w:t>Using classes, objects, dynamically allocated memory to hide information from end user</w:t>
+      </w:r>
     </w:p>
     <w:p>
       <w:pPr>
@@ -194,13 +189,8 @@
         <w:textAlignment w:val="center"/>
       </w:pPr>
       <w:r>
-        <w:t xml:space="preserve">Have a GUI that is easy to use for any </w:t>
-      </w:r>
-      <w:proofErr w:type="gramStart"/>
-      <w:r>
-        <w:t>application</w:t>
-      </w:r>
-      <w:proofErr w:type="gramEnd"/>
+        <w:t>Have a GUI that is easy to use for any application</w:t>
+      </w:r>
     </w:p>
     <w:p>
       <w:pPr>
@@ -216,15 +206,7 @@
         <w:textAlignment w:val="center"/>
       </w:pPr>
       <w:r>
-        <w:t xml:space="preserve">Use an outside </w:t>
-      </w:r>
-      <w:proofErr w:type="gramStart"/>
-      <w:r>
-        <w:t>source(</w:t>
-      </w:r>
-      <w:proofErr w:type="gramEnd"/>
-      <w:r>
-        <w:t>database/xml file) to import initial data used to build on</w:t>
+        <w:t>Use an outside source(database/xml file) to import initial data used to build on</w:t>
       </w:r>
     </w:p>
     <w:p>
@@ -241,13 +223,8 @@
         <w:textAlignment w:val="center"/>
       </w:pPr>
       <w:r>
-        <w:t xml:space="preserve">User will enter information that will update said source for future </w:t>
-      </w:r>
-      <w:proofErr w:type="gramStart"/>
-      <w:r>
-        <w:t>updates</w:t>
-      </w:r>
-      <w:proofErr w:type="gramEnd"/>
+        <w:t>User will enter information that will update said source for future updates</w:t>
+      </w:r>
     </w:p>
     <w:p>
       <w:pPr>
@@ -263,15 +240,7 @@
         <w:textAlignment w:val="center"/>
       </w:pPr>
       <w:r>
-        <w:t xml:space="preserve">Data will be presented in a </w:t>
-      </w:r>
-      <w:proofErr w:type="gramStart"/>
-      <w:r>
-        <w:t>well formed</w:t>
-      </w:r>
-      <w:proofErr w:type="gramEnd"/>
-      <w:r>
-        <w:t xml:space="preserve"> manner using graphs and lists</w:t>
+        <w:t>Data will be presented in a well formed manner using graphs and lists</w:t>
       </w:r>
     </w:p>
     <w:p>
@@ -322,15 +291,7 @@
         <w:rPr>
           <w:rFonts w:ascii="Calibri" w:eastAsia="Times New Roman" w:hAnsi="Calibri" w:cs="Calibri"/>
         </w:rPr>
-        <w:t xml:space="preserve">Dry in </w:t>
-      </w:r>
-      <w:proofErr w:type="spellStart"/>
-      <w:proofErr w:type="gramStart"/>
-      <w:r>
-        <w:rPr>
-          <w:rFonts w:ascii="Calibri" w:eastAsia="Times New Roman" w:hAnsi="Calibri" w:cs="Calibri"/>
-        </w:rPr>
-        <w:t>lb</w:t>
+        <w:t>Dry in lb</w:t>
       </w:r>
       <w:r>
         <w:rPr>
@@ -344,15 +305,12 @@
         </w:rPr>
         <w:t>oz</w:t>
       </w:r>
-      <w:proofErr w:type="spellEnd"/>
-      <w:proofErr w:type="gramEnd"/>
       <w:r>
         <w:rPr>
           <w:rFonts w:ascii="Calibri" w:eastAsia="Times New Roman" w:hAnsi="Calibri" w:cs="Calibri"/>
         </w:rPr>
         <w:t xml:space="preserve"> , </w:t>
       </w:r>
-      <w:proofErr w:type="spellStart"/>
       <w:r>
         <w:rPr>
           <w:rFonts w:ascii="Calibri" w:eastAsia="Times New Roman" w:hAnsi="Calibri" w:cs="Calibri"/>
@@ -371,7 +329,6 @@
         </w:rPr>
         <w:t>gram</w:t>
       </w:r>
-      <w:proofErr w:type="spellEnd"/>
       <w:r>
         <w:rPr>
           <w:rFonts w:ascii="Calibri" w:eastAsia="Times New Roman" w:hAnsi="Calibri" w:cs="Calibri"/>
@@ -636,16 +593,8 @@
         <w:rPr>
           <w:rFonts w:ascii="Calibri" w:eastAsia="Times New Roman" w:hAnsi="Calibri" w:cs="Calibri"/>
         </w:rPr>
-        <w:t xml:space="preserve"> </w:t>
-      </w:r>
-      <w:proofErr w:type="gramStart"/>
-      <w:r>
-        <w:rPr>
-          <w:rFonts w:ascii="Calibri" w:eastAsia="Times New Roman" w:hAnsi="Calibri" w:cs="Calibri"/>
-        </w:rPr>
-        <w:t>basis</w:t>
-      </w:r>
-      <w:proofErr w:type="gramEnd"/>
+        <w:t xml:space="preserve"> basis</w:t>
+      </w:r>
     </w:p>
     <w:p>
       <w:pPr>
@@ -844,21 +793,7 @@
         <w:rPr>
           <w:rFonts w:ascii="Calibri" w:eastAsia="Times New Roman" w:hAnsi="Calibri" w:cs="Calibri"/>
         </w:rPr>
-        <w:t xml:space="preserve">User must manually enter each </w:t>
-      </w:r>
-      <w:proofErr w:type="gramStart"/>
-      <w:r>
-        <w:rPr>
-          <w:rFonts w:ascii="Calibri" w:eastAsia="Times New Roman" w:hAnsi="Calibri" w:cs="Calibri"/>
-        </w:rPr>
-        <w:t>weeks</w:t>
-      </w:r>
-      <w:proofErr w:type="gramEnd"/>
-      <w:r>
-        <w:rPr>
-          <w:rFonts w:ascii="Calibri" w:eastAsia="Times New Roman" w:hAnsi="Calibri" w:cs="Calibri"/>
-        </w:rPr>
-        <w:t xml:space="preserve"> inventory which will be stored in a database</w:t>
+        <w:t>User must manually enter each weeks inventory which will be stored in a database</w:t>
       </w:r>
       <w:r>
         <w:rPr>
@@ -908,16 +843,8 @@
         <w:rPr>
           <w:rFonts w:ascii="Calibri" w:eastAsia="Times New Roman" w:hAnsi="Calibri" w:cs="Calibri"/>
         </w:rPr>
-        <w:t xml:space="preserve">on cloud </w:t>
-      </w:r>
-      <w:proofErr w:type="gramStart"/>
-      <w:r>
-        <w:rPr>
-          <w:rFonts w:ascii="Calibri" w:eastAsia="Times New Roman" w:hAnsi="Calibri" w:cs="Calibri"/>
-        </w:rPr>
-        <w:t>service</w:t>
-      </w:r>
-      <w:proofErr w:type="gramEnd"/>
+        <w:t>on cloud service</w:t>
+      </w:r>
       <w:r>
         <w:rPr>
           <w:rFonts w:ascii="Calibri" w:eastAsia="Times New Roman" w:hAnsi="Calibri" w:cs="Calibri"/>

</xml_diff>